<commit_message>
martes 22-2 psp casa
</commit_message>
<xml_diff>
--- a/PSP/UT3-Programacion distribuida/DAM2-MartínezDíezÁngelPuertos.docx
+++ b/PSP/UT3-Programacion distribuida/DAM2-MartínezDíezÁngelPuertos.docx
@@ -344,14 +344,13 @@
           <w:pPr>
             <w:pStyle w:val="TDC1"/>
             <w:tabs>
+              <w:tab w:val="left" w:pos="440"/>
               <w:tab w:val="right" w:leader="dot" w:pos="8494"/>
             </w:tabs>
             <w:rPr>
               <w:rFonts w:eastAsiaTheme="minorEastAsia"/>
               <w:noProof/>
-              <w:sz w:val="24"/>
-              <w:szCs w:val="24"/>
-              <w:lang w:val="es-ES_tradnl" w:eastAsia="es-ES_tradnl"/>
+              <w:lang w:eastAsia="es-ES"/>
             </w:rPr>
           </w:pPr>
           <w:r>
@@ -363,7 +362,7 @@
           <w:r>
             <w:fldChar w:fldCharType="separate"/>
           </w:r>
-          <w:hyperlink w:anchor="_Toc93388453" w:history="1">
+          <w:hyperlink w:anchor="_Toc96443486" w:history="1">
             <w:r>
               <w:rPr>
                 <w:rStyle w:val="Hipervnculo"/>
@@ -371,7 +370,24 @@
                 <w:noProof/>
                 <w:lang w:val="es-ES_tradnl" w:eastAsia="es-ES_tradnl"/>
               </w:rPr>
-              <w:t>1- Cómo acceder en Windows a la lista de puertos de comunicación.</w:t>
+              <w:t>1-</w:t>
+            </w:r>
+            <w:r>
+              <w:rPr>
+                <w:rFonts w:eastAsiaTheme="minorEastAsia"/>
+                <w:noProof/>
+                <w:lang w:eastAsia="es-ES"/>
+              </w:rPr>
+              <w:tab/>
+            </w:r>
+            <w:r>
+              <w:rPr>
+                <w:rStyle w:val="Hipervnculo"/>
+                <w:rFonts w:eastAsia="Times New Roman"/>
+                <w:noProof/>
+                <w:lang w:val="es-ES_tradnl" w:eastAsia="es-ES_tradnl"/>
+              </w:rPr>
+              <w:t>¿Cómo acceder en Windows a la lista de puertos de comunicación?</w:t>
             </w:r>
             <w:r>
               <w:rPr>
@@ -392,7 +408,7 @@
                 <w:noProof/>
                 <w:webHidden/>
               </w:rPr>
-              <w:instrText xml:space="preserve"> PAGEREF _Toc93388453 \h </w:instrText>
+              <w:instrText xml:space="preserve"> PAGEREF _Toc96443486 \h </w:instrText>
             </w:r>
             <w:r>
               <w:rPr>
@@ -432,12 +448,10 @@
             <w:rPr>
               <w:rFonts w:eastAsiaTheme="minorEastAsia"/>
               <w:noProof/>
-              <w:sz w:val="24"/>
-              <w:szCs w:val="24"/>
-              <w:lang w:val="es-ES_tradnl" w:eastAsia="es-ES_tradnl"/>
+              <w:lang w:eastAsia="es-ES"/>
             </w:rPr>
           </w:pPr>
-          <w:hyperlink w:anchor="_Toc93388454" w:history="1">
+          <w:hyperlink w:anchor="_Toc96443487" w:history="1">
             <w:r>
               <w:rPr>
                 <w:rStyle w:val="Hipervnculo"/>
@@ -445,7 +459,7 @@
                 <w:noProof/>
                 <w:lang w:val="es-ES_tradnl" w:eastAsia="es-ES_tradnl"/>
               </w:rPr>
-              <w:t>2- Cómo abrir o cerrar dichos puertos (Tanto para Tcp como para Udp)</w:t>
+              <w:t>2- ¿Cómo abrir o cerrar dichos puertos? (Tanto para Tcp como para Udp)</w:t>
             </w:r>
             <w:r>
               <w:rPr>
@@ -466,7 +480,7 @@
                 <w:noProof/>
                 <w:webHidden/>
               </w:rPr>
-              <w:instrText xml:space="preserve"> PAGEREF _Toc93388454 \h </w:instrText>
+              <w:instrText xml:space="preserve"> PAGEREF _Toc96443487 \h </w:instrText>
             </w:r>
             <w:r>
               <w:rPr>
@@ -506,12 +520,10 @@
             <w:rPr>
               <w:rFonts w:eastAsiaTheme="minorEastAsia"/>
               <w:noProof/>
-              <w:sz w:val="24"/>
-              <w:szCs w:val="24"/>
-              <w:lang w:val="es-ES_tradnl" w:eastAsia="es-ES_tradnl"/>
+              <w:lang w:eastAsia="es-ES"/>
             </w:rPr>
           </w:pPr>
-          <w:hyperlink w:anchor="_Toc93388455" w:history="1">
+          <w:hyperlink w:anchor="_Toc96443488" w:history="1">
             <w:r>
               <w:rPr>
                 <w:rStyle w:val="Hipervnculo"/>
@@ -540,7 +552,7 @@
                 <w:noProof/>
                 <w:webHidden/>
               </w:rPr>
-              <w:instrText xml:space="preserve"> PAGEREF _Toc93388455 \h </w:instrText>
+              <w:instrText xml:space="preserve"> PAGEREF _Toc96443488 \h </w:instrText>
             </w:r>
             <w:r>
               <w:rPr>
@@ -560,7 +572,7 @@
                 <w:noProof/>
                 <w:webHidden/>
               </w:rPr>
-              <w:t>3</w:t>
+              <w:t>5</w:t>
             </w:r>
             <w:r>
               <w:rPr>
@@ -580,12 +592,10 @@
             <w:rPr>
               <w:rFonts w:eastAsiaTheme="minorEastAsia"/>
               <w:noProof/>
-              <w:sz w:val="24"/>
-              <w:szCs w:val="24"/>
-              <w:lang w:val="es-ES_tradnl" w:eastAsia="es-ES_tradnl"/>
+              <w:lang w:eastAsia="es-ES"/>
             </w:rPr>
           </w:pPr>
-          <w:hyperlink w:anchor="_Toc93388456" w:history="1">
+          <w:hyperlink w:anchor="_Toc96443489" w:history="1">
             <w:r>
               <w:rPr>
                 <w:rStyle w:val="Hipervnculo"/>
@@ -614,7 +624,7 @@
                 <w:noProof/>
                 <w:webHidden/>
               </w:rPr>
-              <w:instrText xml:space="preserve"> PAGEREF _Toc93388456 \h </w:instrText>
+              <w:instrText xml:space="preserve"> PAGEREF _Toc96443489 \h </w:instrText>
             </w:r>
             <w:r>
               <w:rPr>
@@ -634,7 +644,7 @@
                 <w:noProof/>
                 <w:webHidden/>
               </w:rPr>
-              <w:t>3</w:t>
+              <w:t>5</w:t>
             </w:r>
             <w:r>
               <w:rPr>
@@ -654,12 +664,10 @@
             <w:rPr>
               <w:rFonts w:eastAsiaTheme="minorEastAsia"/>
               <w:noProof/>
-              <w:sz w:val="24"/>
-              <w:szCs w:val="24"/>
-              <w:lang w:val="es-ES_tradnl" w:eastAsia="es-ES_tradnl"/>
+              <w:lang w:eastAsia="es-ES"/>
             </w:rPr>
           </w:pPr>
-          <w:hyperlink w:anchor="_Toc93388457" w:history="1">
+          <w:hyperlink w:anchor="_Toc96443490" w:history="1">
             <w:r>
               <w:rPr>
                 <w:rStyle w:val="Hipervnculo"/>
@@ -667,7 +675,7 @@
                 <w:noProof/>
                 <w:lang w:val="es-ES_tradnl" w:eastAsia="es-ES_tradnl"/>
               </w:rPr>
-              <w:t>5- Abre algún puerto para algún programa que tengas</w:t>
+              <w:t>5- Abre algún puerto para algún programa que tengas.</w:t>
             </w:r>
             <w:r>
               <w:rPr>
@@ -688,7 +696,7 @@
                 <w:noProof/>
                 <w:webHidden/>
               </w:rPr>
-              <w:instrText xml:space="preserve"> PAGEREF _Toc93388457 \h </w:instrText>
+              <w:instrText xml:space="preserve"> PAGEREF _Toc96443490 \h </w:instrText>
             </w:r>
             <w:r>
               <w:rPr>
@@ -708,7 +716,7 @@
                 <w:noProof/>
                 <w:webHidden/>
               </w:rPr>
-              <w:t>3</w:t>
+              <w:t>6</w:t>
             </w:r>
             <w:r>
               <w:rPr>
@@ -743,7 +751,7 @@
           <w:lang w:val="es-ES_tradnl" w:eastAsia="es-ES_tradnl"/>
         </w:rPr>
       </w:pPr>
-      <w:bookmarkStart w:id="0" w:name="_Toc93388453"/>
+      <w:bookmarkStart w:id="0" w:name="_Toc96443486"/>
       <w:r>
         <w:rPr>
           <w:rFonts w:eastAsia="Times New Roman"/>
@@ -759,14 +767,14 @@
         </w:rPr>
         <w:t>Cómo acceder en Windows a la lista de puertos de comunicación</w:t>
       </w:r>
+      <w:r>
+        <w:rPr>
+          <w:rFonts w:eastAsia="Times New Roman"/>
+          <w:lang w:val="es-ES_tradnl" w:eastAsia="es-ES_tradnl"/>
+        </w:rPr>
+        <w:t>?</w:t>
+      </w:r>
       <w:bookmarkEnd w:id="0"/>
-      <w:r>
-        <w:rPr>
-          <w:rFonts w:eastAsia="Times New Roman"/>
-          <w:lang w:val="es-ES_tradnl" w:eastAsia="es-ES_tradnl"/>
-        </w:rPr>
-        <w:t>?</w:t>
-      </w:r>
     </w:p>
     <w:p>
       <w:pPr>
@@ -847,6 +855,7 @@
           <w:lang w:val="es-ES_tradnl" w:eastAsia="es-ES_tradnl"/>
         </w:rPr>
       </w:pPr>
+      <w:bookmarkStart w:id="1" w:name="_Toc96443487"/>
       <w:r>
         <w:rPr>
           <w:rFonts w:eastAsia="Times New Roman"/>
@@ -854,7 +863,6 @@
         </w:rPr>
         <w:t xml:space="preserve">2- </w:t>
       </w:r>
-      <w:bookmarkStart w:id="1" w:name="_Toc93388454"/>
       <w:r>
         <w:rPr>
           <w:rFonts w:eastAsia="Times New Roman"/>
@@ -1088,28 +1096,569 @@
     </w:p>
     <w:p>
       <w:pPr>
+        <w:rPr>
+          <w:lang w:val="es-ES_tradnl" w:eastAsia="es-ES_tradnl"/>
+        </w:rPr>
+      </w:pPr>
+    </w:p>
+    <w:p>
+      <w:pPr>
         <w:pStyle w:val="Ttulo1"/>
         <w:rPr>
           <w:rFonts w:eastAsia="Times New Roman"/>
           <w:lang w:val="es-ES_tradnl" w:eastAsia="es-ES_tradnl"/>
         </w:rPr>
       </w:pPr>
-      <w:bookmarkStart w:id="2" w:name="_Toc93388455"/>
+      <w:bookmarkStart w:id="2" w:name="_Toc96443488"/>
       <w:r>
         <w:rPr>
           <w:rFonts w:eastAsia="Times New Roman"/>
           <w:lang w:val="es-ES_tradnl" w:eastAsia="es-ES_tradnl"/>
         </w:rPr>
+        <w:lastRenderedPageBreak/>
         <w:t>3- Lista de programas comunes que utilizan puertos específicos.</w:t>
       </w:r>
       <w:bookmarkEnd w:id="2"/>
     </w:p>
     <w:p>
       <w:pPr>
-        <w:rPr>
-          <w:lang w:val="es-ES_tradnl" w:eastAsia="es-ES_tradnl"/>
-        </w:rPr>
-      </w:pPr>
+        <w:pStyle w:val="Sinespaciado"/>
+        <w:numPr>
+          <w:ilvl w:val="0"/>
+          <w:numId w:val="11"/>
+        </w:numPr>
+        <w:rPr>
+          <w:lang w:val="es-ES_tradnl" w:eastAsia="es-ES_tradnl"/>
+        </w:rPr>
+      </w:pPr>
+      <w:r>
+        <w:rPr>
+          <w:lang w:val="es-ES_tradnl" w:eastAsia="es-ES_tradnl"/>
+        </w:rPr>
+        <w:t>Puerto 21: conexiones a servidores FTP en su canal de control.</w:t>
+      </w:r>
+    </w:p>
+    <w:p>
+      <w:pPr>
+        <w:pStyle w:val="Sinespaciado"/>
+        <w:numPr>
+          <w:ilvl w:val="0"/>
+          <w:numId w:val="11"/>
+        </w:numPr>
+        <w:rPr>
+          <w:lang w:val="es-ES_tradnl" w:eastAsia="es-ES_tradnl"/>
+        </w:rPr>
+      </w:pPr>
+      <w:r>
+        <w:rPr>
+          <w:lang w:val="es-ES_tradnl" w:eastAsia="es-ES_tradnl"/>
+        </w:rPr>
+        <w:t>Puerto 22: conexiones seguras SSH y SFTP.</w:t>
+      </w:r>
+    </w:p>
+    <w:p>
+      <w:pPr>
+        <w:pStyle w:val="Sinespaciado"/>
+        <w:numPr>
+          <w:ilvl w:val="0"/>
+          <w:numId w:val="11"/>
+        </w:numPr>
+        <w:rPr>
+          <w:lang w:val="es-ES_tradnl" w:eastAsia="es-ES_tradnl"/>
+        </w:rPr>
+      </w:pPr>
+      <w:r>
+        <w:rPr>
+          <w:lang w:val="es-ES_tradnl" w:eastAsia="es-ES_tradnl"/>
+        </w:rPr>
+        <w:t>Puerto 23: Telnet.</w:t>
+      </w:r>
+    </w:p>
+    <w:p>
+      <w:pPr>
+        <w:pStyle w:val="Sinespaciado"/>
+        <w:numPr>
+          <w:ilvl w:val="0"/>
+          <w:numId w:val="11"/>
+        </w:numPr>
+        <w:rPr>
+          <w:lang w:val="es-ES_tradnl" w:eastAsia="es-ES_tradnl"/>
+        </w:rPr>
+      </w:pPr>
+      <w:r>
+        <w:rPr>
+          <w:lang w:val="es-ES_tradnl" w:eastAsia="es-ES_tradnl"/>
+        </w:rPr>
+        <w:t>Puerto 25: protocolo SMTP.</w:t>
+      </w:r>
+    </w:p>
+    <w:p>
+      <w:pPr>
+        <w:pStyle w:val="Sinespaciado"/>
+        <w:numPr>
+          <w:ilvl w:val="0"/>
+          <w:numId w:val="11"/>
+        </w:numPr>
+        <w:rPr>
+          <w:lang w:val="es-ES_tradnl" w:eastAsia="es-ES_tradnl"/>
+        </w:rPr>
+      </w:pPr>
+      <w:r>
+        <w:rPr>
+          <w:lang w:val="es-ES_tradnl" w:eastAsia="es-ES_tradnl"/>
+        </w:rPr>
+        <w:t>Puerto 53: DNS.</w:t>
+      </w:r>
+    </w:p>
+    <w:p>
+      <w:pPr>
+        <w:pStyle w:val="Sinespaciado"/>
+        <w:numPr>
+          <w:ilvl w:val="0"/>
+          <w:numId w:val="11"/>
+        </w:numPr>
+        <w:rPr>
+          <w:lang w:val="es-ES_tradnl" w:eastAsia="es-ES_tradnl"/>
+        </w:rPr>
+      </w:pPr>
+      <w:r>
+        <w:rPr>
+          <w:lang w:val="es-ES_tradnl" w:eastAsia="es-ES_tradnl"/>
+        </w:rPr>
+        <w:t>Puerto 80: navegación web HTTP.</w:t>
+      </w:r>
+    </w:p>
+    <w:p>
+      <w:pPr>
+        <w:pStyle w:val="Sinespaciado"/>
+        <w:numPr>
+          <w:ilvl w:val="0"/>
+          <w:numId w:val="11"/>
+        </w:numPr>
+        <w:rPr>
+          <w:lang w:val="es-ES_tradnl" w:eastAsia="es-ES_tradnl"/>
+        </w:rPr>
+      </w:pPr>
+      <w:r>
+        <w:rPr>
+          <w:lang w:val="es-ES_tradnl" w:eastAsia="es-ES_tradnl"/>
+        </w:rPr>
+        <w:t>Puerto 101: servicio Hostname, para identificar el nombre de los equipos.</w:t>
+      </w:r>
+    </w:p>
+    <w:p>
+      <w:pPr>
+        <w:pStyle w:val="Sinespaciado"/>
+        <w:numPr>
+          <w:ilvl w:val="0"/>
+          <w:numId w:val="11"/>
+        </w:numPr>
+        <w:rPr>
+          <w:lang w:val="es-ES_tradnl" w:eastAsia="es-ES_tradnl"/>
+        </w:rPr>
+      </w:pPr>
+      <w:r>
+        <w:rPr>
+          <w:lang w:val="es-ES_tradnl" w:eastAsia="es-ES_tradnl"/>
+        </w:rPr>
+        <w:t>Puerto 110: protocolo POP3.</w:t>
+      </w:r>
+    </w:p>
+    <w:p>
+      <w:pPr>
+        <w:pStyle w:val="Sinespaciado"/>
+        <w:numPr>
+          <w:ilvl w:val="0"/>
+          <w:numId w:val="11"/>
+        </w:numPr>
+        <w:rPr>
+          <w:lang w:val="es-ES_tradnl" w:eastAsia="es-ES_tradnl"/>
+        </w:rPr>
+      </w:pPr>
+      <w:r>
+        <w:rPr>
+          <w:lang w:val="es-ES_tradnl" w:eastAsia="es-ES_tradnl"/>
+        </w:rPr>
+        <w:t>Puerto 143: protocolo IMAP.</w:t>
+      </w:r>
+    </w:p>
+    <w:p>
+      <w:pPr>
+        <w:pStyle w:val="Sinespaciado"/>
+        <w:numPr>
+          <w:ilvl w:val="0"/>
+          <w:numId w:val="11"/>
+        </w:numPr>
+        <w:rPr>
+          <w:lang w:val="es-ES_tradnl" w:eastAsia="es-ES_tradnl"/>
+        </w:rPr>
+      </w:pPr>
+      <w:r>
+        <w:rPr>
+          <w:lang w:val="es-ES_tradnl" w:eastAsia="es-ES_tradnl"/>
+        </w:rPr>
+        <w:t xml:space="preserve">Puerto 443: navegación web HTTPS </w:t>
+      </w:r>
+    </w:p>
+    <w:p>
+      <w:pPr>
+        <w:pStyle w:val="Sinespaciado"/>
+        <w:numPr>
+          <w:ilvl w:val="0"/>
+          <w:numId w:val="11"/>
+        </w:numPr>
+        <w:rPr>
+          <w:lang w:val="es-ES_tradnl" w:eastAsia="es-ES_tradnl"/>
+        </w:rPr>
+      </w:pPr>
+      <w:r>
+        <w:rPr>
+          <w:lang w:val="es-ES_tradnl" w:eastAsia="es-ES_tradnl"/>
+        </w:rPr>
+        <w:t>Puerto 587: protocolo SMTP SSL.</w:t>
+      </w:r>
+    </w:p>
+    <w:p>
+      <w:pPr>
+        <w:pStyle w:val="Sinespaciado"/>
+        <w:numPr>
+          <w:ilvl w:val="0"/>
+          <w:numId w:val="11"/>
+        </w:numPr>
+        <w:rPr>
+          <w:lang w:val="es-ES_tradnl" w:eastAsia="es-ES_tradnl"/>
+        </w:rPr>
+      </w:pPr>
+      <w:r>
+        <w:rPr>
+          <w:lang w:val="es-ES_tradnl" w:eastAsia="es-ES_tradnl"/>
+        </w:rPr>
+        <w:t>Puerto 591: Filemaker en alternativa al 80 HTTP.</w:t>
+      </w:r>
+    </w:p>
+    <w:p>
+      <w:pPr>
+        <w:pStyle w:val="Sinespaciado"/>
+        <w:numPr>
+          <w:ilvl w:val="0"/>
+          <w:numId w:val="11"/>
+        </w:numPr>
+        <w:rPr>
+          <w:lang w:val="es-ES_tradnl" w:eastAsia="es-ES_tradnl"/>
+        </w:rPr>
+      </w:pPr>
+      <w:r>
+        <w:rPr>
+          <w:lang w:val="es-ES_tradnl" w:eastAsia="es-ES_tradnl"/>
+        </w:rPr>
+        <w:t>Puerto 990: FTPS.</w:t>
+      </w:r>
+    </w:p>
+    <w:p>
+      <w:pPr>
+        <w:pStyle w:val="Sinespaciado"/>
+        <w:numPr>
+          <w:ilvl w:val="0"/>
+          <w:numId w:val="11"/>
+        </w:numPr>
+        <w:rPr>
+          <w:lang w:val="es-ES_tradnl" w:eastAsia="es-ES_tradnl"/>
+        </w:rPr>
+      </w:pPr>
+      <w:r>
+        <w:rPr>
+          <w:lang w:val="es-ES_tradnl" w:eastAsia="es-ES_tradnl"/>
+        </w:rPr>
+        <w:t>Puerto 993: protocolo IMAP SSL.</w:t>
+      </w:r>
+    </w:p>
+    <w:p>
+      <w:pPr>
+        <w:pStyle w:val="Sinespaciado"/>
+        <w:numPr>
+          <w:ilvl w:val="0"/>
+          <w:numId w:val="11"/>
+        </w:numPr>
+        <w:rPr>
+          <w:lang w:val="es-ES_tradnl" w:eastAsia="es-ES_tradnl"/>
+        </w:rPr>
+      </w:pPr>
+      <w:r>
+        <w:rPr>
+          <w:lang w:val="es-ES_tradnl" w:eastAsia="es-ES_tradnl"/>
+        </w:rPr>
+        <w:t>Puerto 995: protocolo POP3 SSL.</w:t>
+      </w:r>
+    </w:p>
+    <w:p>
+      <w:pPr>
+        <w:pStyle w:val="Sinespaciado"/>
+        <w:numPr>
+          <w:ilvl w:val="0"/>
+          <w:numId w:val="11"/>
+        </w:numPr>
+        <w:rPr>
+          <w:lang w:val="es-ES_tradnl" w:eastAsia="es-ES_tradnl"/>
+        </w:rPr>
+      </w:pPr>
+      <w:r>
+        <w:rPr>
+          <w:lang w:val="es-ES_tradnl" w:eastAsia="es-ES_tradnl"/>
+        </w:rPr>
+        <w:t>Puerto 1194: protocolo OpenVPN para las redes privadas virtuales.</w:t>
+      </w:r>
+    </w:p>
+    <w:p>
+      <w:pPr>
+        <w:pStyle w:val="Sinespaciado"/>
+        <w:numPr>
+          <w:ilvl w:val="0"/>
+          <w:numId w:val="11"/>
+        </w:numPr>
+        <w:rPr>
+          <w:lang w:val="es-ES_tradnl" w:eastAsia="es-ES_tradnl"/>
+        </w:rPr>
+      </w:pPr>
+      <w:r>
+        <w:rPr>
+          <w:lang w:val="es-ES_tradnl" w:eastAsia="es-ES_tradnl"/>
+        </w:rPr>
+        <w:t>Puerto 1723: protocolo VPN PPTP.</w:t>
+      </w:r>
+    </w:p>
+    <w:p>
+      <w:pPr>
+        <w:pStyle w:val="Sinespaciado"/>
+        <w:numPr>
+          <w:ilvl w:val="0"/>
+          <w:numId w:val="11"/>
+        </w:numPr>
+        <w:rPr>
+          <w:lang w:val="es-ES_tradnl" w:eastAsia="es-ES_tradnl"/>
+        </w:rPr>
+      </w:pPr>
+      <w:r>
+        <w:rPr>
+          <w:lang w:val="es-ES_tradnl" w:eastAsia="es-ES_tradnl"/>
+        </w:rPr>
+        <w:t>Puerto 2049: protocolo NFS, para el intercambio de ficheros en red local o en Internet.</w:t>
+      </w:r>
+    </w:p>
+    <w:p>
+      <w:pPr>
+        <w:pStyle w:val="Sinespaciado"/>
+        <w:numPr>
+          <w:ilvl w:val="0"/>
+          <w:numId w:val="11"/>
+        </w:numPr>
+        <w:rPr>
+          <w:lang w:val="es-ES_tradnl" w:eastAsia="es-ES_tradnl"/>
+        </w:rPr>
+      </w:pPr>
+      <w:r>
+        <w:rPr>
+          <w:lang w:val="es-ES_tradnl" w:eastAsia="es-ES_tradnl"/>
+        </w:rPr>
+        <w:t>Puertos 2082 y 2083: CMS cPane, para la gestión de servidores y servicios, HTTP o HTTPS, respectivamente.</w:t>
+      </w:r>
+    </w:p>
+    <w:p>
+      <w:pPr>
+        <w:pStyle w:val="Sinespaciado"/>
+        <w:numPr>
+          <w:ilvl w:val="0"/>
+          <w:numId w:val="11"/>
+        </w:numPr>
+        <w:rPr>
+          <w:lang w:val="es-ES_tradnl" w:eastAsia="es-ES_tradnl"/>
+        </w:rPr>
+      </w:pPr>
+      <w:r>
+        <w:rPr>
+          <w:lang w:val="es-ES_tradnl" w:eastAsia="es-ES_tradnl"/>
+        </w:rPr>
+        <w:t>Puerto 3074: Microsoft Xbox Live.</w:t>
+      </w:r>
+    </w:p>
+    <w:p>
+      <w:pPr>
+        <w:pStyle w:val="Sinespaciado"/>
+        <w:numPr>
+          <w:ilvl w:val="0"/>
+          <w:numId w:val="11"/>
+        </w:numPr>
+        <w:rPr>
+          <w:lang w:val="es-ES_tradnl" w:eastAsia="es-ES_tradnl"/>
+        </w:rPr>
+      </w:pPr>
+      <w:r>
+        <w:rPr>
+          <w:lang w:val="es-ES_tradnl" w:eastAsia="es-ES_tradnl"/>
+        </w:rPr>
+        <w:t>Puerto 3306: MySQL.</w:t>
+      </w:r>
+    </w:p>
+    <w:p>
+      <w:pPr>
+        <w:pStyle w:val="Sinespaciado"/>
+        <w:numPr>
+          <w:ilvl w:val="0"/>
+          <w:numId w:val="11"/>
+        </w:numPr>
+        <w:rPr>
+          <w:lang w:val="es-ES_tradnl" w:eastAsia="es-ES_tradnl"/>
+        </w:rPr>
+      </w:pPr>
+      <w:r>
+        <w:rPr>
+          <w:lang w:val="es-ES_tradnl" w:eastAsia="es-ES_tradnl"/>
+        </w:rPr>
+        <w:t>Puerto 3389: escritorio remoto de Windows.</w:t>
+      </w:r>
+    </w:p>
+    <w:p>
+      <w:pPr>
+        <w:pStyle w:val="Sinespaciado"/>
+        <w:numPr>
+          <w:ilvl w:val="0"/>
+          <w:numId w:val="11"/>
+        </w:numPr>
+        <w:rPr>
+          <w:lang w:val="es-ES_tradnl" w:eastAsia="es-ES_tradnl"/>
+        </w:rPr>
+      </w:pPr>
+      <w:r>
+        <w:rPr>
+          <w:lang w:val="es-ES_tradnl" w:eastAsia="es-ES_tradnl"/>
+        </w:rPr>
+        <w:t>Puerto 4662 TCP y 4672 UDP: eMule.</w:t>
+      </w:r>
+    </w:p>
+    <w:p>
+      <w:pPr>
+        <w:pStyle w:val="Sinespaciado"/>
+        <w:numPr>
+          <w:ilvl w:val="0"/>
+          <w:numId w:val="11"/>
+        </w:numPr>
+        <w:rPr>
+          <w:lang w:val="es-ES_tradnl" w:eastAsia="es-ES_tradnl"/>
+        </w:rPr>
+      </w:pPr>
+      <w:r>
+        <w:rPr>
+          <w:lang w:val="es-ES_tradnl" w:eastAsia="es-ES_tradnl"/>
+        </w:rPr>
+        <w:t>Puerto 4899: Radmin, para controlar equipos remotamente .</w:t>
+      </w:r>
+    </w:p>
+    <w:p>
+      <w:pPr>
+        <w:pStyle w:val="Sinespaciado"/>
+        <w:numPr>
+          <w:ilvl w:val="0"/>
+          <w:numId w:val="11"/>
+        </w:numPr>
+        <w:rPr>
+          <w:lang w:val="es-ES_tradnl" w:eastAsia="es-ES_tradnl"/>
+        </w:rPr>
+      </w:pPr>
+      <w:r>
+        <w:rPr>
+          <w:lang w:val="es-ES_tradnl" w:eastAsia="es-ES_tradnl"/>
+        </w:rPr>
+        <w:t>Puerto 5000: puerto de control del protocolo UPnP.</w:t>
+      </w:r>
+    </w:p>
+    <w:p>
+      <w:pPr>
+        <w:pStyle w:val="Sinespaciado"/>
+        <w:numPr>
+          <w:ilvl w:val="0"/>
+          <w:numId w:val="11"/>
+        </w:numPr>
+        <w:rPr>
+          <w:lang w:val="es-ES_tradnl" w:eastAsia="es-ES_tradnl"/>
+        </w:rPr>
+      </w:pPr>
+      <w:r>
+        <w:rPr>
+          <w:lang w:val="es-ES_tradnl" w:eastAsia="es-ES_tradnl"/>
+        </w:rPr>
+        <w:t>Puertos 5400, 5500, 5600, 5700, 5800 y 5900: VNC, para controlar equipos remotamente.</w:t>
+      </w:r>
+    </w:p>
+    <w:p>
+      <w:pPr>
+        <w:pStyle w:val="Sinespaciado"/>
+        <w:numPr>
+          <w:ilvl w:val="0"/>
+          <w:numId w:val="11"/>
+        </w:numPr>
+        <w:rPr>
+          <w:lang w:val="es-ES_tradnl" w:eastAsia="es-ES_tradnl"/>
+        </w:rPr>
+      </w:pPr>
+      <w:r>
+        <w:rPr>
+          <w:lang w:val="es-ES_tradnl" w:eastAsia="es-ES_tradnl"/>
+        </w:rPr>
+        <w:t>Puertos 6881 y 6969: BitTorrent</w:t>
+      </w:r>
+    </w:p>
+    <w:p>
+      <w:pPr>
+        <w:pStyle w:val="Sinespaciado"/>
+        <w:numPr>
+          <w:ilvl w:val="0"/>
+          <w:numId w:val="11"/>
+        </w:numPr>
+        <w:rPr>
+          <w:lang w:val="es-ES_tradnl" w:eastAsia="es-ES_tradnl"/>
+        </w:rPr>
+      </w:pPr>
+      <w:r>
+        <w:rPr>
+          <w:lang w:val="es-ES_tradnl" w:eastAsia="es-ES_tradnl"/>
+        </w:rPr>
+        <w:t>Puerto 8080: puerto alternativo al 80 TCP para servidores web, normalmente se utiliza este puerto en pruebas.</w:t>
+      </w:r>
+    </w:p>
+    <w:p>
+      <w:pPr>
+        <w:pStyle w:val="Sinespaciado"/>
+        <w:numPr>
+          <w:ilvl w:val="0"/>
+          <w:numId w:val="11"/>
+        </w:numPr>
+        <w:rPr>
+          <w:lang w:val="es-ES_tradnl" w:eastAsia="es-ES_tradnl"/>
+        </w:rPr>
+      </w:pPr>
+      <w:r>
+        <w:rPr>
+          <w:lang w:val="es-ES_tradnl" w:eastAsia="es-ES_tradnl"/>
+        </w:rPr>
+        <w:t>Puerto 25565: Minecraft</w:t>
+      </w:r>
+    </w:p>
+    <w:p>
+      <w:pPr>
+        <w:pStyle w:val="Sinespaciado"/>
+        <w:numPr>
+          <w:ilvl w:val="0"/>
+          <w:numId w:val="11"/>
+        </w:numPr>
+        <w:rPr>
+          <w:lang w:val="es-ES_tradnl" w:eastAsia="es-ES_tradnl"/>
+        </w:rPr>
+      </w:pPr>
+      <w:r>
+        <w:rPr>
+          <w:lang w:val="es-ES_tradnl" w:eastAsia="es-ES_tradnl"/>
+        </w:rPr>
+        <w:t>Puertos 51400: Torrent.</w:t>
+      </w:r>
     </w:p>
     <w:p>
       <w:pPr>
@@ -1119,13 +1668,12 @@
           <w:lang w:val="es-ES_tradnl" w:eastAsia="es-ES_tradnl"/>
         </w:rPr>
       </w:pPr>
-      <w:bookmarkStart w:id="3" w:name="_Toc93388456"/>
+      <w:bookmarkStart w:id="3" w:name="_Toc96443489"/>
       <w:r>
         <w:rPr>
           <w:rFonts w:eastAsia="Times New Roman"/>
           <w:lang w:val="es-ES_tradnl" w:eastAsia="es-ES_tradnl"/>
         </w:rPr>
-        <w:lastRenderedPageBreak/>
         <w:t xml:space="preserve">4- Indicar si hay programas </w:t>
       </w:r>
       <w:r>
@@ -1139,10 +1687,47 @@
     </w:p>
     <w:p>
       <w:pPr>
-        <w:rPr>
-          <w:lang w:val="es-ES_tradnl" w:eastAsia="es-ES_tradnl"/>
-        </w:rPr>
-      </w:pPr>
+        <w:tabs>
+          <w:tab w:val="left" w:pos="2537"/>
+        </w:tabs>
+        <w:rPr>
+          <w:lang w:val="es-ES_tradnl" w:eastAsia="es-ES_tradnl"/>
+        </w:rPr>
+      </w:pPr>
+      <w:r>
+        <w:rPr>
+          <w:lang w:val="es-ES_tradnl" w:eastAsia="es-ES_tradnl"/>
+        </w:rPr>
+        <w:t xml:space="preserve">Es posible que dos programas intenten utilizar un mismo puerto, sin embargo esto puede dar lugar a problemas. Por lo que es mejor evitarlo si se diese el caso. </w:t>
+      </w:r>
+    </w:p>
+    <w:p>
+      <w:pPr>
+        <w:tabs>
+          <w:tab w:val="left" w:pos="2537"/>
+        </w:tabs>
+        <w:rPr>
+          <w:lang w:val="es-ES_tradnl" w:eastAsia="es-ES_tradnl"/>
+        </w:rPr>
+      </w:pPr>
+      <w:r>
+        <w:rPr>
+          <w:lang w:val="es-ES_tradnl" w:eastAsia="es-ES_tradnl"/>
+        </w:rPr>
+        <w:t xml:space="preserve">Dado que sólo hay  puertos hasta el </w:t>
+      </w:r>
+      <w:r>
+        <w:rPr>
+          <w:lang w:val="es-ES_tradnl" w:eastAsia="es-ES_tradnl"/>
+        </w:rPr>
+        <w:t>65535</w:t>
+      </w:r>
+      <w:r>
+        <w:rPr>
+          <w:lang w:val="es-ES_tradnl" w:eastAsia="es-ES_tradnl"/>
+        </w:rPr>
+        <w:t>, es posible que haya dos aplicaciones que intenten usar el mimso puerto, aunque no es demasiado probable.</w:t>
+      </w:r>
     </w:p>
     <w:p>
       <w:pPr>
@@ -1154,38 +1739,375 @@
           <w:lang w:val="es-ES_tradnl" w:eastAsia="es-ES_tradnl"/>
         </w:rPr>
       </w:pPr>
-      <w:bookmarkStart w:id="4" w:name="_Toc93388457"/>
+      <w:bookmarkStart w:id="4" w:name="_Toc96443490"/>
       <w:r>
         <w:rPr>
           <w:rFonts w:eastAsia="Times New Roman"/>
           <w:lang w:val="es-ES_tradnl" w:eastAsia="es-ES_tradnl"/>
         </w:rPr>
+        <w:lastRenderedPageBreak/>
         <w:t>5- Abre algún puerto para algún programa que tengas</w:t>
       </w:r>
+      <w:r>
+        <w:rPr>
+          <w:rFonts w:eastAsia="Times New Roman"/>
+          <w:lang w:val="es-ES_tradnl" w:eastAsia="es-ES_tradnl"/>
+        </w:rPr>
+        <w:t>.</w:t>
+      </w:r>
+      <w:bookmarkStart w:id="5" w:name="_GoBack"/>
       <w:bookmarkEnd w:id="4"/>
-      <w:r>
-        <w:rPr>
-          <w:rFonts w:eastAsia="Times New Roman"/>
-          <w:lang w:val="es-ES_tradnl" w:eastAsia="es-ES_tradnl"/>
-        </w:rPr>
-        <w:t>.</w:t>
-      </w:r>
-      <w:bookmarkStart w:id="5" w:name="_GoBack"/>
       <w:bookmarkEnd w:id="5"/>
     </w:p>
     <w:p>
       <w:pPr>
         <w:rPr>
-          <w:rFonts w:asciiTheme="majorHAnsi" w:eastAsiaTheme="majorEastAsia" w:hAnsiTheme="majorHAnsi" w:cstheme="majorBidi"/>
-          <w:color w:val="365F91" w:themeColor="accent1" w:themeShade="BF"/>
-          <w:sz w:val="28"/>
-          <w:szCs w:val="28"/>
           <w:lang w:val="es-ES_tradnl"/>
         </w:rPr>
       </w:pPr>
+      <w:r>
+        <w:rPr>
+          <w:noProof/>
+          <w:lang w:eastAsia="es-ES"/>
+        </w:rPr>
+        <w:drawing>
+          <wp:inline distT="0" distB="0" distL="0" distR="0">
+            <wp:extent cx="5400040" cy="4004092"/>
+            <wp:effectExtent l="19050" t="0" r="0" b="0"/>
+            <wp:docPr id="2" name="Imagen 1"/>
+            <wp:cNvGraphicFramePr>
+              <a:graphicFrameLocks xmlns:a="http://schemas.openxmlformats.org/drawingml/2006/main" noChangeAspect="1"/>
+            </wp:cNvGraphicFramePr>
+            <a:graphic xmlns:a="http://schemas.openxmlformats.org/drawingml/2006/main">
+              <a:graphicData uri="http://schemas.openxmlformats.org/drawingml/2006/picture">
+                <pic:pic xmlns:pic="http://schemas.openxmlformats.org/drawingml/2006/picture">
+                  <pic:nvPicPr>
+                    <pic:cNvPr id="0" name="Picture 1"/>
+                    <pic:cNvPicPr>
+                      <a:picLocks noChangeAspect="1" noChangeArrowheads="1"/>
+                    </pic:cNvPicPr>
+                  </pic:nvPicPr>
+                  <pic:blipFill>
+                    <a:blip r:embed="rId14"/>
+                    <a:srcRect/>
+                    <a:stretch>
+                      <a:fillRect/>
+                    </a:stretch>
+                  </pic:blipFill>
+                  <pic:spPr bwMode="auto">
+                    <a:xfrm>
+                      <a:off x="0" y="0"/>
+                      <a:ext cx="5400040" cy="4004092"/>
+                    </a:xfrm>
+                    <a:prstGeom prst="rect">
+                      <a:avLst/>
+                    </a:prstGeom>
+                    <a:noFill/>
+                    <a:ln w="9525">
+                      <a:noFill/>
+                      <a:miter lim="800000"/>
+                      <a:headEnd/>
+                      <a:tailEnd/>
+                    </a:ln>
+                  </pic:spPr>
+                </pic:pic>
+              </a:graphicData>
+            </a:graphic>
+          </wp:inline>
+        </w:drawing>
+      </w:r>
+      <w:r>
+        <w:rPr>
+          <w:lang w:val="es-ES_tradnl"/>
+        </w:rPr>
+        <w:t xml:space="preserve"> </w:t>
+      </w:r>
+      <w:r>
+        <w:rPr>
+          <w:noProof/>
+          <w:lang w:eastAsia="es-ES"/>
+        </w:rPr>
+        <w:drawing>
+          <wp:inline distT="0" distB="0" distL="0" distR="0">
+            <wp:extent cx="5400040" cy="4412859"/>
+            <wp:effectExtent l="19050" t="0" r="0" b="0"/>
+            <wp:docPr id="5" name="Imagen 4"/>
+            <wp:cNvGraphicFramePr>
+              <a:graphicFrameLocks xmlns:a="http://schemas.openxmlformats.org/drawingml/2006/main" noChangeAspect="1"/>
+            </wp:cNvGraphicFramePr>
+            <a:graphic xmlns:a="http://schemas.openxmlformats.org/drawingml/2006/main">
+              <a:graphicData uri="http://schemas.openxmlformats.org/drawingml/2006/picture">
+                <pic:pic xmlns:pic="http://schemas.openxmlformats.org/drawingml/2006/picture">
+                  <pic:nvPicPr>
+                    <pic:cNvPr id="0" name="Picture 4"/>
+                    <pic:cNvPicPr>
+                      <a:picLocks noChangeAspect="1" noChangeArrowheads="1"/>
+                    </pic:cNvPicPr>
+                  </pic:nvPicPr>
+                  <pic:blipFill>
+                    <a:blip r:embed="rId15"/>
+                    <a:srcRect/>
+                    <a:stretch>
+                      <a:fillRect/>
+                    </a:stretch>
+                  </pic:blipFill>
+                  <pic:spPr bwMode="auto">
+                    <a:xfrm>
+                      <a:off x="0" y="0"/>
+                      <a:ext cx="5400040" cy="4412859"/>
+                    </a:xfrm>
+                    <a:prstGeom prst="rect">
+                      <a:avLst/>
+                    </a:prstGeom>
+                    <a:noFill/>
+                    <a:ln w="9525">
+                      <a:noFill/>
+                      <a:miter lim="800000"/>
+                      <a:headEnd/>
+                      <a:tailEnd/>
+                    </a:ln>
+                  </pic:spPr>
+                </pic:pic>
+              </a:graphicData>
+            </a:graphic>
+          </wp:inline>
+        </w:drawing>
+      </w:r>
+      <w:r>
+        <w:rPr>
+          <w:lang w:val="es-ES_tradnl"/>
+        </w:rPr>
+        <w:lastRenderedPageBreak/>
+        <w:t xml:space="preserve"> </w:t>
+      </w:r>
+      <w:r>
+        <w:rPr>
+          <w:noProof/>
+          <w:lang w:eastAsia="es-ES"/>
+        </w:rPr>
+        <w:drawing>
+          <wp:inline distT="0" distB="0" distL="0" distR="0">
+            <wp:extent cx="5400040" cy="4417014"/>
+            <wp:effectExtent l="19050" t="0" r="0" b="0"/>
+            <wp:docPr id="6" name="Imagen 7"/>
+            <wp:cNvGraphicFramePr>
+              <a:graphicFrameLocks xmlns:a="http://schemas.openxmlformats.org/drawingml/2006/main" noChangeAspect="1"/>
+            </wp:cNvGraphicFramePr>
+            <a:graphic xmlns:a="http://schemas.openxmlformats.org/drawingml/2006/main">
+              <a:graphicData uri="http://schemas.openxmlformats.org/drawingml/2006/picture">
+                <pic:pic xmlns:pic="http://schemas.openxmlformats.org/drawingml/2006/picture">
+                  <pic:nvPicPr>
+                    <pic:cNvPr id="0" name="Picture 7"/>
+                    <pic:cNvPicPr>
+                      <a:picLocks noChangeAspect="1" noChangeArrowheads="1"/>
+                    </pic:cNvPicPr>
+                  </pic:nvPicPr>
+                  <pic:blipFill>
+                    <a:blip r:embed="rId16"/>
+                    <a:srcRect/>
+                    <a:stretch>
+                      <a:fillRect/>
+                    </a:stretch>
+                  </pic:blipFill>
+                  <pic:spPr bwMode="auto">
+                    <a:xfrm>
+                      <a:off x="0" y="0"/>
+                      <a:ext cx="5400040" cy="4417014"/>
+                    </a:xfrm>
+                    <a:prstGeom prst="rect">
+                      <a:avLst/>
+                    </a:prstGeom>
+                    <a:noFill/>
+                    <a:ln w="9525">
+                      <a:noFill/>
+                      <a:miter lim="800000"/>
+                      <a:headEnd/>
+                      <a:tailEnd/>
+                    </a:ln>
+                  </pic:spPr>
+                </pic:pic>
+              </a:graphicData>
+            </a:graphic>
+          </wp:inline>
+        </w:drawing>
+      </w:r>
+      <w:r>
+        <w:rPr>
+          <w:lang w:val="es-ES_tradnl"/>
+        </w:rPr>
+        <w:t xml:space="preserve"> </w:t>
+      </w:r>
+      <w:r>
+        <w:rPr>
+          <w:noProof/>
+          <w:lang w:eastAsia="es-ES"/>
+        </w:rPr>
+        <w:lastRenderedPageBreak/>
+        <w:drawing>
+          <wp:inline distT="0" distB="0" distL="0" distR="0">
+            <wp:extent cx="5400040" cy="4393039"/>
+            <wp:effectExtent l="19050" t="0" r="0" b="0"/>
+            <wp:docPr id="8" name="Imagen 10"/>
+            <wp:cNvGraphicFramePr>
+              <a:graphicFrameLocks xmlns:a="http://schemas.openxmlformats.org/drawingml/2006/main" noChangeAspect="1"/>
+            </wp:cNvGraphicFramePr>
+            <a:graphic xmlns:a="http://schemas.openxmlformats.org/drawingml/2006/main">
+              <a:graphicData uri="http://schemas.openxmlformats.org/drawingml/2006/picture">
+                <pic:pic xmlns:pic="http://schemas.openxmlformats.org/drawingml/2006/picture">
+                  <pic:nvPicPr>
+                    <pic:cNvPr id="0" name="Picture 10"/>
+                    <pic:cNvPicPr>
+                      <a:picLocks noChangeAspect="1" noChangeArrowheads="1"/>
+                    </pic:cNvPicPr>
+                  </pic:nvPicPr>
+                  <pic:blipFill>
+                    <a:blip r:embed="rId17"/>
+                    <a:srcRect/>
+                    <a:stretch>
+                      <a:fillRect/>
+                    </a:stretch>
+                  </pic:blipFill>
+                  <pic:spPr bwMode="auto">
+                    <a:xfrm>
+                      <a:off x="0" y="0"/>
+                      <a:ext cx="5400040" cy="4393039"/>
+                    </a:xfrm>
+                    <a:prstGeom prst="rect">
+                      <a:avLst/>
+                    </a:prstGeom>
+                    <a:noFill/>
+                    <a:ln w="9525">
+                      <a:noFill/>
+                      <a:miter lim="800000"/>
+                      <a:headEnd/>
+                      <a:tailEnd/>
+                    </a:ln>
+                  </pic:spPr>
+                </pic:pic>
+              </a:graphicData>
+            </a:graphic>
+          </wp:inline>
+        </w:drawing>
+      </w:r>
+      <w:r>
+        <w:rPr>
+          <w:lang w:val="es-ES_tradnl"/>
+        </w:rPr>
+        <w:t xml:space="preserve"> </w:t>
+      </w:r>
+      <w:r>
+        <w:rPr>
+          <w:noProof/>
+          <w:lang w:eastAsia="es-ES"/>
+        </w:rPr>
+        <w:lastRenderedPageBreak/>
+        <w:drawing>
+          <wp:inline distT="0" distB="0" distL="0" distR="0">
+            <wp:extent cx="5400040" cy="6132804"/>
+            <wp:effectExtent l="19050" t="0" r="0" b="0"/>
+            <wp:docPr id="13" name="Imagen 13"/>
+            <wp:cNvGraphicFramePr>
+              <a:graphicFrameLocks xmlns:a="http://schemas.openxmlformats.org/drawingml/2006/main" noChangeAspect="1"/>
+            </wp:cNvGraphicFramePr>
+            <a:graphic xmlns:a="http://schemas.openxmlformats.org/drawingml/2006/main">
+              <a:graphicData uri="http://schemas.openxmlformats.org/drawingml/2006/picture">
+                <pic:pic xmlns:pic="http://schemas.openxmlformats.org/drawingml/2006/picture">
+                  <pic:nvPicPr>
+                    <pic:cNvPr id="0" name="Picture 13"/>
+                    <pic:cNvPicPr>
+                      <a:picLocks noChangeAspect="1" noChangeArrowheads="1"/>
+                    </pic:cNvPicPr>
+                  </pic:nvPicPr>
+                  <pic:blipFill>
+                    <a:blip r:embed="rId18"/>
+                    <a:srcRect/>
+                    <a:stretch>
+                      <a:fillRect/>
+                    </a:stretch>
+                  </pic:blipFill>
+                  <pic:spPr bwMode="auto">
+                    <a:xfrm>
+                      <a:off x="0" y="0"/>
+                      <a:ext cx="5400040" cy="6132804"/>
+                    </a:xfrm>
+                    <a:prstGeom prst="rect">
+                      <a:avLst/>
+                    </a:prstGeom>
+                    <a:noFill/>
+                    <a:ln w="9525">
+                      <a:noFill/>
+                      <a:miter lim="800000"/>
+                      <a:headEnd/>
+                      <a:tailEnd/>
+                    </a:ln>
+                  </pic:spPr>
+                </pic:pic>
+              </a:graphicData>
+            </a:graphic>
+          </wp:inline>
+        </w:drawing>
+      </w:r>
+      <w:r>
+        <w:rPr>
+          <w:lang w:val="es-ES_tradnl"/>
+        </w:rPr>
+        <w:t xml:space="preserve"> </w:t>
+      </w:r>
+      <w:r>
+        <w:rPr>
+          <w:noProof/>
+          <w:lang w:eastAsia="es-ES"/>
+        </w:rPr>
+        <w:lastRenderedPageBreak/>
+        <w:drawing>
+          <wp:inline distT="0" distB="0" distL="0" distR="0">
+            <wp:extent cx="5400040" cy="6708977"/>
+            <wp:effectExtent l="19050" t="0" r="0" b="0"/>
+            <wp:docPr id="16" name="Imagen 16"/>
+            <wp:cNvGraphicFramePr>
+              <a:graphicFrameLocks xmlns:a="http://schemas.openxmlformats.org/drawingml/2006/main" noChangeAspect="1"/>
+            </wp:cNvGraphicFramePr>
+            <a:graphic xmlns:a="http://schemas.openxmlformats.org/drawingml/2006/main">
+              <a:graphicData uri="http://schemas.openxmlformats.org/drawingml/2006/picture">
+                <pic:pic xmlns:pic="http://schemas.openxmlformats.org/drawingml/2006/picture">
+                  <pic:nvPicPr>
+                    <pic:cNvPr id="0" name="Picture 16"/>
+                    <pic:cNvPicPr>
+                      <a:picLocks noChangeAspect="1" noChangeArrowheads="1"/>
+                    </pic:cNvPicPr>
+                  </pic:nvPicPr>
+                  <pic:blipFill>
+                    <a:blip r:embed="rId19"/>
+                    <a:srcRect/>
+                    <a:stretch>
+                      <a:fillRect/>
+                    </a:stretch>
+                  </pic:blipFill>
+                  <pic:spPr bwMode="auto">
+                    <a:xfrm>
+                      <a:off x="0" y="0"/>
+                      <a:ext cx="5400040" cy="6708977"/>
+                    </a:xfrm>
+                    <a:prstGeom prst="rect">
+                      <a:avLst/>
+                    </a:prstGeom>
+                    <a:noFill/>
+                    <a:ln w="9525">
+                      <a:noFill/>
+                      <a:miter lim="800000"/>
+                      <a:headEnd/>
+                      <a:tailEnd/>
+                    </a:ln>
+                  </pic:spPr>
+                </pic:pic>
+              </a:graphicData>
+            </a:graphic>
+          </wp:inline>
+        </w:drawing>
+      </w:r>
     </w:p>
     <w:sectPr>
-      <w:footerReference w:type="default" r:id="rId14"/>
+      <w:footerReference w:type="default" r:id="rId20"/>
       <w:pgSz w:w="11906" w:h="16838"/>
       <w:pgMar w:top="1417" w:right="1701" w:bottom="1417" w:left="1701" w:header="708" w:footer="708" w:gutter="0"/>
       <w:cols w:space="708"/>
@@ -1258,7 +2180,7 @@
         <w:noProof/>
         <w:color w:val="4F81BD" w:themeColor="accent1"/>
       </w:rPr>
-      <w:t>5</w:t>
+      <w:t>2</w:t>
     </w:r>
     <w:r>
       <w:rPr>
@@ -2225,6 +3147,119 @@
     </w:lvl>
   </w:abstractNum>
   <w:abstractNum w:abstractNumId="9">
+    <w:nsid w:val="6D3D0B5C"/>
+    <w:multiLevelType w:val="hybridMultilevel"/>
+    <w:tmpl w:val="032AC486"/>
+    <w:lvl w:ilvl="0" w:tplc="0C0A0001">
+      <w:start w:val="1"/>
+      <w:numFmt w:val="bullet"/>
+      <w:lvlText w:val=""/>
+      <w:lvlJc w:val="left"/>
+      <w:pPr>
+        <w:ind w:left="720" w:hanging="360"/>
+      </w:pPr>
+      <w:rPr>
+        <w:rFonts w:ascii="Symbol" w:hAnsi="Symbol" w:hint="default"/>
+      </w:rPr>
+    </w:lvl>
+    <w:lvl w:ilvl="1" w:tplc="0C0A0003" w:tentative="1">
+      <w:start w:val="1"/>
+      <w:numFmt w:val="bullet"/>
+      <w:lvlText w:val="o"/>
+      <w:lvlJc w:val="left"/>
+      <w:pPr>
+        <w:ind w:left="1440" w:hanging="360"/>
+      </w:pPr>
+      <w:rPr>
+        <w:rFonts w:ascii="Courier New" w:hAnsi="Courier New" w:cs="Courier New" w:hint="default"/>
+      </w:rPr>
+    </w:lvl>
+    <w:lvl w:ilvl="2" w:tplc="0C0A0005" w:tentative="1">
+      <w:start w:val="1"/>
+      <w:numFmt w:val="bullet"/>
+      <w:lvlText w:val=""/>
+      <w:lvlJc w:val="left"/>
+      <w:pPr>
+        <w:ind w:left="2160" w:hanging="360"/>
+      </w:pPr>
+      <w:rPr>
+        <w:rFonts w:ascii="Wingdings" w:hAnsi="Wingdings" w:hint="default"/>
+      </w:rPr>
+    </w:lvl>
+    <w:lvl w:ilvl="3" w:tplc="0C0A0001" w:tentative="1">
+      <w:start w:val="1"/>
+      <w:numFmt w:val="bullet"/>
+      <w:lvlText w:val=""/>
+      <w:lvlJc w:val="left"/>
+      <w:pPr>
+        <w:ind w:left="2880" w:hanging="360"/>
+      </w:pPr>
+      <w:rPr>
+        <w:rFonts w:ascii="Symbol" w:hAnsi="Symbol" w:hint="default"/>
+      </w:rPr>
+    </w:lvl>
+    <w:lvl w:ilvl="4" w:tplc="0C0A0003" w:tentative="1">
+      <w:start w:val="1"/>
+      <w:numFmt w:val="bullet"/>
+      <w:lvlText w:val="o"/>
+      <w:lvlJc w:val="left"/>
+      <w:pPr>
+        <w:ind w:left="3600" w:hanging="360"/>
+      </w:pPr>
+      <w:rPr>
+        <w:rFonts w:ascii="Courier New" w:hAnsi="Courier New" w:cs="Courier New" w:hint="default"/>
+      </w:rPr>
+    </w:lvl>
+    <w:lvl w:ilvl="5" w:tplc="0C0A0005" w:tentative="1">
+      <w:start w:val="1"/>
+      <w:numFmt w:val="bullet"/>
+      <w:lvlText w:val=""/>
+      <w:lvlJc w:val="left"/>
+      <w:pPr>
+        <w:ind w:left="4320" w:hanging="360"/>
+      </w:pPr>
+      <w:rPr>
+        <w:rFonts w:ascii="Wingdings" w:hAnsi="Wingdings" w:hint="default"/>
+      </w:rPr>
+    </w:lvl>
+    <w:lvl w:ilvl="6" w:tplc="0C0A0001" w:tentative="1">
+      <w:start w:val="1"/>
+      <w:numFmt w:val="bullet"/>
+      <w:lvlText w:val=""/>
+      <w:lvlJc w:val="left"/>
+      <w:pPr>
+        <w:ind w:left="5040" w:hanging="360"/>
+      </w:pPr>
+      <w:rPr>
+        <w:rFonts w:ascii="Symbol" w:hAnsi="Symbol" w:hint="default"/>
+      </w:rPr>
+    </w:lvl>
+    <w:lvl w:ilvl="7" w:tplc="0C0A0003" w:tentative="1">
+      <w:start w:val="1"/>
+      <w:numFmt w:val="bullet"/>
+      <w:lvlText w:val="o"/>
+      <w:lvlJc w:val="left"/>
+      <w:pPr>
+        <w:ind w:left="5760" w:hanging="360"/>
+      </w:pPr>
+      <w:rPr>
+        <w:rFonts w:ascii="Courier New" w:hAnsi="Courier New" w:cs="Courier New" w:hint="default"/>
+      </w:rPr>
+    </w:lvl>
+    <w:lvl w:ilvl="8" w:tplc="0C0A0005" w:tentative="1">
+      <w:start w:val="1"/>
+      <w:numFmt w:val="bullet"/>
+      <w:lvlText w:val=""/>
+      <w:lvlJc w:val="left"/>
+      <w:pPr>
+        <w:ind w:left="6480" w:hanging="360"/>
+      </w:pPr>
+      <w:rPr>
+        <w:rFonts w:ascii="Wingdings" w:hAnsi="Wingdings" w:hint="default"/>
+      </w:rPr>
+    </w:lvl>
+  </w:abstractNum>
+  <w:abstractNum w:abstractNumId="10">
     <w:nsid w:val="6DAB068A"/>
     <w:multiLevelType w:val="hybridMultilevel"/>
     <w:tmpl w:val="0B6A627C"/>
@@ -2353,7 +3388,7 @@
     <w:abstractNumId w:val="4"/>
   </w:num>
   <w:num w:numId="6">
-    <w:abstractNumId w:val="9"/>
+    <w:abstractNumId w:val="10"/>
   </w:num>
   <w:num w:numId="7">
     <w:abstractNumId w:val="6"/>
@@ -2366,6 +3401,9 @@
   </w:num>
   <w:num w:numId="10">
     <w:abstractNumId w:val="1"/>
+  </w:num>
+  <w:num w:numId="11">
+    <w:abstractNumId w:val="9"/>
   </w:num>
 </w:numbering>
 </file>
@@ -3009,12 +4047,11 @@
     <w:sig w:usb0="E00006FF" w:usb1="420024FF" w:usb2="02000000" w:usb3="00000000" w:csb0="0000019F" w:csb1="00000000"/>
   </w:font>
   <w:font w:name="Tahoma">
-    <w:panose1 w:val="00000000000000000000"/>
+    <w:panose1 w:val="020B0604030504040204"/>
     <w:charset w:val="00"/>
     <w:family w:val="swiss"/>
-    <w:notTrueType/>
     <w:pitch w:val="variable"/>
-    <w:sig w:usb0="00000003" w:usb1="00000000" w:usb2="00000000" w:usb3="00000000" w:csb0="00000001" w:csb1="00000000"/>
+    <w:sig w:usb0="E1002EFF" w:usb1="C000605B" w:usb2="00000029" w:usb3="00000000" w:csb0="000101FF" w:csb1="00000000"/>
   </w:font>
 </w:fonts>
 </file>
@@ -3042,6 +4079,7 @@
     <w:rsid w:val="00AB66EE"/>
     <w:rsid w:val="00AE0DF5"/>
     <w:rsid w:val="00B02F47"/>
+    <w:rsid w:val="00C231F8"/>
     <w:rsid w:val="00E13B72"/>
     <w:rsid w:val="00E53043"/>
     <w:rsid w:val="00EF1C0D"/>
@@ -3620,7 +4658,7 @@
 </file>
 
 <file path=customXml/itemProps2.xml><?xml version="1.0" encoding="utf-8"?>
-<ds:datastoreItem xmlns:ds="http://schemas.openxmlformats.org/officeDocument/2006/customXml" ds:itemID="{BF7B67C2-732D-2849-A32B-B39F32D96AC7}">
+<ds:datastoreItem xmlns:ds="http://schemas.openxmlformats.org/officeDocument/2006/customXml" ds:itemID="{6F10E5D5-6F7C-474C-9424-FD2D294A08C4}">
   <ds:schemaRefs>
     <ds:schemaRef ds:uri="http://schemas.openxmlformats.org/officeDocument/2006/bibliography"/>
   </ds:schemaRefs>

</xml_diff>